<commit_message>
2 Literature Survey added by dhiraj
</commit_message>
<xml_diff>
--- a/Arduino.docx
+++ b/Arduino.docx
@@ -4,13 +4,14 @@
   <w:body>
     <w:p>
       <w:pPr>
-        <w:jc w:val="center"/>
+        <w:jc w:val="both"/>
         <w:rPr>
           <w:b/>
           <w:sz w:val="24"/>
           <w:szCs w:val="24"/>
         </w:rPr>
       </w:pPr>
+      <w:bookmarkStart w:id="0" w:name="_GoBack"/>
       <w:r>
         <w:rPr>
           <w:b/>
@@ -22,6 +23,7 @@
     </w:p>
     <w:p>
       <w:pPr>
+        <w:jc w:val="both"/>
         <w:rPr>
           <w:b/>
           <w:sz w:val="24"/>
@@ -49,6 +51,7 @@
     </w:p>
     <w:p>
       <w:pPr>
+        <w:jc w:val="both"/>
         <w:rPr>
           <w:b/>
           <w:sz w:val="20"/>
@@ -300,6 +303,7 @@
     <w:p>
       <w:pPr>
         <w:spacing w:after="360" w:line="240" w:lineRule="auto"/>
+        <w:jc w:val="both"/>
         <w:rPr>
           <w:rFonts w:ascii="TyponineSans Regular 18" w:eastAsia="Times New Roman" w:hAnsi="TyponineSans Regular 18" w:cs="Times New Roman"/>
           <w:sz w:val="20"/>
@@ -329,6 +333,7 @@
     <w:p>
       <w:pPr>
         <w:spacing w:after="360" w:line="240" w:lineRule="auto"/>
+        <w:jc w:val="both"/>
         <w:rPr>
           <w:rFonts w:ascii="TyponineSans Regular 18" w:eastAsia="Times New Roman" w:hAnsi="TyponineSans Regular 18" w:cs="Times New Roman"/>
           <w:b/>
@@ -364,23 +369,13 @@
           <w:szCs w:val="20"/>
           <w:lang w:eastAsia="en-IN"/>
         </w:rPr>
-        <w:t>Thanks to its simple and accessible user experience, Arduino has been used in thousands of different projects and appli</w:t>
-      </w:r>
-      <w:bookmarkStart w:id="0" w:name="_GoBack"/>
-      <w:bookmarkEnd w:id="0"/>
-      <w:r>
-        <w:rPr>
-          <w:rFonts w:ascii="TyponineSans Regular 18" w:eastAsia="Times New Roman" w:hAnsi="TyponineSans Regular 18" w:cs="Times New Roman"/>
-          <w:sz w:val="20"/>
-          <w:szCs w:val="20"/>
-          <w:lang w:eastAsia="en-IN"/>
-        </w:rPr>
-        <w:t>cations. The Arduino software is easy-to-use for beginners, yet flexible enough for advanced users. It runs on Mac, Windows, and Linux. Teachers and students use it to build low cost scientific instruments, to prove chemistry and physics principles, or to get started with programming and robotics. Designers and architects build interactive prototypes, musicians and artists use it for installations and to experiment with new musical instruments. Makers, of course, use it to build many of the projects exhibited at the Maker Faire, for example. Arduino is a key tool to learn new things. Anyone - children, hobbyists, artists, programmers - can start tinkering just following the step by step instructions of a kit, or sharing ideas online with other members of the Arduino community.</w:t>
+        <w:t>Thanks to its simple and accessible user experience, Arduino has been used in thousands of different projects and applications. The Arduino software is easy-to-use for beginners, yet flexible enough for advanced users. It runs on Mac, Windows, and Linux. Teachers and students use it to build low cost scientific instruments, to prove chemistry and physics principles, or to get started with programming and robotics. Designers and architects build interactive prototypes, musicians and artists use it for installations and to experiment with new musical instruments. Makers, of course, use it to build many of the projects exhibited at the Maker Faire, for example. Arduino is a key tool to learn new things. Anyone - children, hobbyists, artists, programmers - can start tinkering just following the step by step instructions of a kit, or sharing ideas online with other members of the Arduino community.</w:t>
       </w:r>
     </w:p>
     <w:p>
       <w:pPr>
         <w:spacing w:after="0" w:line="240" w:lineRule="auto"/>
+        <w:jc w:val="both"/>
         <w:rPr>
           <w:rFonts w:ascii="TyponineSans Regular 18" w:eastAsia="Times New Roman" w:hAnsi="TyponineSans Regular 18" w:cs="Times New Roman"/>
           <w:sz w:val="20"/>
@@ -466,6 +461,7 @@
         </w:numPr>
         <w:spacing w:before="100" w:beforeAutospacing="1" w:after="100" w:afterAutospacing="1" w:line="240" w:lineRule="auto"/>
         <w:ind w:left="0" w:hanging="270"/>
+        <w:jc w:val="both"/>
         <w:rPr>
           <w:rFonts w:ascii="TyponineSans Regular 18" w:eastAsia="Times New Roman" w:hAnsi="TyponineSans Regular 18" w:cs="Times New Roman"/>
           <w:sz w:val="20"/>
@@ -500,6 +496,7 @@
         </w:numPr>
         <w:spacing w:before="100" w:beforeAutospacing="1" w:after="100" w:afterAutospacing="1" w:line="240" w:lineRule="auto"/>
         <w:ind w:left="0" w:hanging="270"/>
+        <w:jc w:val="both"/>
         <w:rPr>
           <w:rFonts w:ascii="TyponineSans Regular 18" w:eastAsia="Times New Roman" w:hAnsi="TyponineSans Regular 18" w:cs="Times New Roman"/>
           <w:sz w:val="20"/>
@@ -534,6 +531,7 @@
         </w:numPr>
         <w:spacing w:before="100" w:beforeAutospacing="1" w:after="100" w:afterAutospacing="1" w:line="240" w:lineRule="auto"/>
         <w:ind w:left="0" w:hanging="270"/>
+        <w:jc w:val="both"/>
         <w:rPr>
           <w:rFonts w:ascii="TyponineSans Regular 18" w:eastAsia="Times New Roman" w:hAnsi="TyponineSans Regular 18" w:cs="Times New Roman"/>
           <w:sz w:val="20"/>
@@ -568,6 +566,7 @@
         </w:numPr>
         <w:spacing w:before="100" w:beforeAutospacing="1" w:after="100" w:afterAutospacing="1" w:line="240" w:lineRule="auto"/>
         <w:ind w:left="0" w:hanging="270"/>
+        <w:jc w:val="both"/>
         <w:rPr>
           <w:rFonts w:ascii="TyponineSans Regular 18" w:eastAsia="Times New Roman" w:hAnsi="TyponineSans Regular 18" w:cs="Times New Roman"/>
           <w:sz w:val="20"/>
@@ -602,6 +601,7 @@
         </w:numPr>
         <w:spacing w:before="100" w:beforeAutospacing="1" w:after="100" w:afterAutospacing="1" w:line="240" w:lineRule="auto"/>
         <w:ind w:left="0" w:hanging="270"/>
+        <w:jc w:val="both"/>
         <w:rPr>
           <w:rFonts w:ascii="TyponineSans Regular 18" w:eastAsia="Times New Roman" w:hAnsi="TyponineSans Regular 18" w:cs="Times New Roman"/>
           <w:sz w:val="20"/>
@@ -652,6 +652,7 @@
     <w:p>
       <w:pPr>
         <w:spacing w:after="360" w:line="240" w:lineRule="auto"/>
+        <w:jc w:val="both"/>
         <w:rPr>
           <w:rFonts w:ascii="TyponineSans Regular 18" w:eastAsia="Times New Roman" w:hAnsi="TyponineSans Regular 18" w:cs="Times New Roman"/>
           <w:b/>
@@ -696,6 +697,7 @@
     <w:p>
       <w:pPr>
         <w:spacing w:after="360" w:line="240" w:lineRule="auto"/>
+        <w:jc w:val="both"/>
         <w:rPr>
           <w:rFonts w:ascii="TyponineSans Regular 18" w:hAnsi="TyponineSans Regular 18"/>
           <w:sz w:val="20"/>
@@ -842,6 +844,7 @@
     <w:p>
       <w:pPr>
         <w:spacing w:after="360" w:line="240" w:lineRule="auto"/>
+        <w:jc w:val="both"/>
         <w:rPr>
           <w:rFonts w:ascii="TyponineSans Regular 18" w:eastAsia="Times New Roman" w:hAnsi="TyponineSans Regular 18" w:cs="Times New Roman"/>
           <w:b/>
@@ -876,6 +879,7 @@
     <w:p>
       <w:pPr>
         <w:spacing w:after="360" w:line="240" w:lineRule="auto"/>
+        <w:jc w:val="both"/>
         <w:rPr>
           <w:rFonts w:ascii="TyponineSans Regular 18" w:eastAsia="Times New Roman" w:hAnsi="TyponineSans Regular 18" w:cs="Times New Roman"/>
           <w:sz w:val="20"/>
@@ -959,6 +963,7 @@
     <w:p>
       <w:pPr>
         <w:spacing w:after="360" w:line="240" w:lineRule="auto"/>
+        <w:jc w:val="both"/>
         <w:rPr>
           <w:rFonts w:ascii="TyponineSans Regular 18" w:eastAsia="Times New Roman" w:hAnsi="TyponineSans Regular 18" w:cs="Times New Roman"/>
           <w:sz w:val="20"/>
@@ -979,6 +984,7 @@
     <w:p>
       <w:pPr>
         <w:spacing w:after="0" w:line="240" w:lineRule="auto"/>
+        <w:jc w:val="both"/>
         <w:rPr>
           <w:rFonts w:ascii="TyponineSans Regular 18" w:eastAsia="Times New Roman" w:hAnsi="TyponineSans Regular 18" w:cs="Times New Roman"/>
           <w:color w:val="4F4E4E"/>
@@ -988,6 +994,9 @@
         </w:rPr>
       </w:pPr>
       <w:r>
+        <w:rPr>
+          <w:noProof/>
+        </w:rPr>
         <w:drawing>
           <wp:inline distT="0" distB="0" distL="0" distR="0" wp14:anchorId="02DAE3DF" wp14:editId="402AA6D6">
             <wp:extent cx="2596086" cy="1794294"/>
@@ -1041,6 +1050,7 @@
     <w:p>
       <w:pPr>
         <w:spacing w:after="360" w:line="240" w:lineRule="auto"/>
+        <w:jc w:val="both"/>
         <w:rPr>
           <w:rFonts w:ascii="TyponineSans Regular 18" w:eastAsia="Times New Roman" w:hAnsi="TyponineSans Regular 18" w:cs="Times New Roman"/>
           <w:sz w:val="20"/>
@@ -1071,6 +1081,7 @@
     <w:p>
       <w:pPr>
         <w:spacing w:after="0" w:line="240" w:lineRule="auto"/>
+        <w:jc w:val="both"/>
         <w:rPr>
           <w:rFonts w:ascii="TyponineSans Regular 18" w:eastAsia="Times New Roman" w:hAnsi="TyponineSans Regular 18" w:cs="Times New Roman"/>
           <w:color w:val="4F4E4E"/>
@@ -1141,6 +1152,7 @@
     <w:p>
       <w:pPr>
         <w:spacing w:after="360" w:line="240" w:lineRule="auto"/>
+        <w:jc w:val="both"/>
         <w:rPr>
           <w:rFonts w:ascii="TyponineSans Regular 18" w:eastAsia="Times New Roman" w:hAnsi="TyponineSans Regular 18" w:cs="Times New Roman"/>
           <w:sz w:val="20"/>
@@ -1171,6 +1183,7 @@
     <w:p>
       <w:pPr>
         <w:spacing w:after="0" w:line="240" w:lineRule="auto"/>
+        <w:jc w:val="both"/>
         <w:rPr>
           <w:rFonts w:ascii="TyponineSans Regular 18" w:eastAsia="Times New Roman" w:hAnsi="TyponineSans Regular 18" w:cs="Times New Roman"/>
           <w:color w:val="4F4E4E"/>
@@ -1242,6 +1255,7 @@
     <w:p>
       <w:pPr>
         <w:spacing w:after="360" w:line="240" w:lineRule="auto"/>
+        <w:jc w:val="both"/>
         <w:rPr>
           <w:rFonts w:ascii="TyponineSans Regular 18" w:eastAsia="Times New Roman" w:hAnsi="TyponineSans Regular 18" w:cs="Times New Roman"/>
           <w:sz w:val="20"/>
@@ -1272,6 +1286,7 @@
     <w:p>
       <w:pPr>
         <w:spacing w:after="360" w:line="240" w:lineRule="auto"/>
+        <w:jc w:val="both"/>
         <w:rPr>
           <w:rFonts w:ascii="TyponineSans Regular 18" w:eastAsia="Times New Roman" w:hAnsi="TyponineSans Regular 18" w:cs="Times New Roman"/>
           <w:b/>
@@ -1306,6 +1321,7 @@
     <w:p>
       <w:pPr>
         <w:spacing w:after="360" w:line="240" w:lineRule="auto"/>
+        <w:jc w:val="both"/>
         <w:rPr>
           <w:rFonts w:ascii="TyponineSans Regular 18" w:eastAsia="Times New Roman" w:hAnsi="TyponineSans Regular 18" w:cs="Times New Roman"/>
           <w:b/>
@@ -1342,6 +1358,7 @@
         <w:pStyle w:val="Heading4"/>
         <w:shd w:val="clear" w:color="auto" w:fill="FFFFFF"/>
         <w:spacing w:before="480" w:after="240" w:line="288" w:lineRule="atLeast"/>
+        <w:jc w:val="both"/>
         <w:rPr>
           <w:rFonts w:asciiTheme="minorHAnsi" w:hAnsiTheme="minorHAnsi" w:cstheme="minorHAnsi"/>
           <w:i w:val="0"/>
@@ -1570,6 +1587,7 @@
         <w:pStyle w:val="Heading4"/>
         <w:shd w:val="clear" w:color="auto" w:fill="FFFFFF"/>
         <w:spacing w:before="480" w:after="240" w:line="288" w:lineRule="atLeast"/>
+        <w:jc w:val="both"/>
         <w:rPr>
           <w:rFonts w:asciiTheme="minorHAnsi" w:hAnsiTheme="minorHAnsi" w:cstheme="minorHAnsi"/>
           <w:i w:val="0"/>
@@ -2793,6 +2811,7 @@
         </w:pBdr>
         <w:shd w:val="clear" w:color="auto" w:fill="F9F9F9"/>
         <w:wordWrap w:val="0"/>
+        <w:jc w:val="both"/>
         <w:rPr>
           <w:color w:val="333333"/>
           <w:sz w:val="24"/>
@@ -2837,6 +2856,7 @@
         </w:pBdr>
         <w:shd w:val="clear" w:color="auto" w:fill="F9F9F9"/>
         <w:wordWrap w:val="0"/>
+        <w:jc w:val="both"/>
         <w:rPr>
           <w:color w:val="333333"/>
           <w:sz w:val="24"/>
@@ -2901,6 +2921,7 @@
         </w:pBdr>
         <w:shd w:val="clear" w:color="auto" w:fill="F9F9F9"/>
         <w:wordWrap w:val="0"/>
+        <w:jc w:val="both"/>
         <w:rPr>
           <w:color w:val="333333"/>
           <w:sz w:val="24"/>
@@ -2919,6 +2940,7 @@
         </w:pBdr>
         <w:shd w:val="clear" w:color="auto" w:fill="F9F9F9"/>
         <w:wordWrap w:val="0"/>
+        <w:jc w:val="both"/>
         <w:rPr>
           <w:color w:val="333333"/>
           <w:sz w:val="24"/>
@@ -2963,6 +2985,7 @@
         </w:pBdr>
         <w:shd w:val="clear" w:color="auto" w:fill="F9F9F9"/>
         <w:wordWrap w:val="0"/>
+        <w:jc w:val="both"/>
         <w:rPr>
           <w:color w:val="333333"/>
           <w:sz w:val="24"/>
@@ -2989,6 +3012,7 @@
         </w:pBdr>
         <w:shd w:val="clear" w:color="auto" w:fill="F9F9F9"/>
         <w:wordWrap w:val="0"/>
+        <w:jc w:val="both"/>
         <w:rPr>
           <w:color w:val="333333"/>
           <w:sz w:val="24"/>
@@ -3035,6 +3059,7 @@
         </w:pBdr>
         <w:shd w:val="clear" w:color="auto" w:fill="F9F9F9"/>
         <w:wordWrap w:val="0"/>
+        <w:jc w:val="both"/>
         <w:rPr>
           <w:color w:val="333333"/>
           <w:sz w:val="24"/>
@@ -3061,6 +3086,7 @@
         </w:pBdr>
         <w:shd w:val="clear" w:color="auto" w:fill="F9F9F9"/>
         <w:wordWrap w:val="0"/>
+        <w:jc w:val="both"/>
         <w:rPr>
           <w:color w:val="333333"/>
           <w:sz w:val="24"/>
@@ -3079,6 +3105,7 @@
         </w:pBdr>
         <w:shd w:val="clear" w:color="auto" w:fill="F9F9F9"/>
         <w:wordWrap w:val="0"/>
+        <w:jc w:val="both"/>
         <w:rPr>
           <w:color w:val="333333"/>
           <w:sz w:val="24"/>
@@ -3123,6 +3150,7 @@
         </w:pBdr>
         <w:shd w:val="clear" w:color="auto" w:fill="F9F9F9"/>
         <w:wordWrap w:val="0"/>
+        <w:jc w:val="both"/>
         <w:rPr>
           <w:color w:val="333333"/>
           <w:sz w:val="24"/>
@@ -3149,6 +3177,7 @@
         </w:pBdr>
         <w:shd w:val="clear" w:color="auto" w:fill="F9F9F9"/>
         <w:wordWrap w:val="0"/>
+        <w:jc w:val="both"/>
         <w:rPr>
           <w:color w:val="333333"/>
           <w:sz w:val="24"/>
@@ -3195,6 +3224,7 @@
         </w:pBdr>
         <w:shd w:val="clear" w:color="auto" w:fill="F9F9F9"/>
         <w:wordWrap w:val="0"/>
+        <w:jc w:val="both"/>
         <w:rPr>
           <w:color w:val="333333"/>
           <w:sz w:val="24"/>
@@ -3257,6 +3287,7 @@
         </w:pBdr>
         <w:shd w:val="clear" w:color="auto" w:fill="F9F9F9"/>
         <w:wordWrap w:val="0"/>
+        <w:jc w:val="both"/>
         <w:rPr>
           <w:color w:val="333333"/>
           <w:sz w:val="24"/>
@@ -3303,6 +3334,7 @@
         </w:pBdr>
         <w:shd w:val="clear" w:color="auto" w:fill="F9F9F9"/>
         <w:wordWrap w:val="0"/>
+        <w:jc w:val="both"/>
         <w:rPr>
           <w:color w:val="333333"/>
           <w:sz w:val="24"/>
@@ -3365,6 +3397,7 @@
         </w:pBdr>
         <w:shd w:val="clear" w:color="auto" w:fill="F9F9F9"/>
         <w:wordWrap w:val="0"/>
+        <w:jc w:val="both"/>
         <w:rPr>
           <w:color w:val="333333"/>
           <w:sz w:val="24"/>
@@ -3382,16 +3415,18 @@
     </w:p>
     <w:p>
       <w:pPr>
-        <w:rPr>
-          <w:rFonts w:ascii="TyponineSans Regular 18" w:eastAsia="Times New Roman" w:hAnsi="TyponineSans Regular 18" w:cs="Times New Roman"/>
-          <w:sz w:val="20"/>
-          <w:szCs w:val="20"/>
-          <w:lang w:eastAsia="en-IN"/>
-        </w:rPr>
-      </w:pPr>
-    </w:p>
-    <w:p>
-      <w:pPr>
+        <w:jc w:val="both"/>
+        <w:rPr>
+          <w:rFonts w:ascii="TyponineSans Regular 18" w:eastAsia="Times New Roman" w:hAnsi="TyponineSans Regular 18" w:cs="Times New Roman"/>
+          <w:sz w:val="20"/>
+          <w:szCs w:val="20"/>
+          <w:lang w:eastAsia="en-IN"/>
+        </w:rPr>
+      </w:pPr>
+    </w:p>
+    <w:p>
+      <w:pPr>
+        <w:jc w:val="both"/>
         <w:rPr>
           <w:b/>
           <w:sz w:val="24"/>
@@ -3427,6 +3462,7 @@
     </w:p>
     <w:p>
       <w:pPr>
+        <w:jc w:val="both"/>
         <w:rPr>
           <w:sz w:val="20"/>
           <w:szCs w:val="20"/>
@@ -3449,6 +3485,7 @@
     </w:p>
     <w:p>
       <w:pPr>
+        <w:jc w:val="both"/>
         <w:rPr>
           <w:sz w:val="20"/>
           <w:szCs w:val="20"/>
@@ -3464,6 +3501,7 @@
     </w:p>
     <w:p>
       <w:pPr>
+        <w:jc w:val="both"/>
         <w:rPr>
           <w:sz w:val="20"/>
           <w:szCs w:val="20"/>
@@ -3479,6 +3517,7 @@
     </w:p>
     <w:p>
       <w:pPr>
+        <w:jc w:val="both"/>
         <w:rPr>
           <w:sz w:val="20"/>
           <w:szCs w:val="20"/>
@@ -3494,6 +3533,7 @@
     </w:p>
     <w:p>
       <w:pPr>
+        <w:jc w:val="both"/>
         <w:rPr>
           <w:sz w:val="20"/>
           <w:szCs w:val="20"/>
@@ -3509,6 +3549,7 @@
     </w:p>
     <w:p>
       <w:pPr>
+        <w:jc w:val="both"/>
         <w:rPr>
           <w:sz w:val="20"/>
           <w:szCs w:val="20"/>
@@ -3531,14 +3572,16 @@
     </w:p>
     <w:p>
       <w:pPr>
-        <w:rPr>
-          <w:sz w:val="20"/>
-          <w:szCs w:val="20"/>
-        </w:rPr>
-      </w:pPr>
-    </w:p>
-    <w:p>
-      <w:pPr>
+        <w:jc w:val="both"/>
+        <w:rPr>
+          <w:sz w:val="20"/>
+          <w:szCs w:val="20"/>
+        </w:rPr>
+      </w:pPr>
+    </w:p>
+    <w:p>
+      <w:pPr>
+        <w:jc w:val="both"/>
         <w:rPr>
           <w:b/>
           <w:sz w:val="24"/>
@@ -3568,6 +3611,7 @@
     </w:p>
     <w:p>
       <w:pPr>
+        <w:jc w:val="both"/>
         <w:rPr>
           <w:sz w:val="24"/>
           <w:szCs w:val="24"/>
@@ -3587,6 +3631,7 @@
     </w:p>
     <w:p>
       <w:pPr>
+        <w:jc w:val="both"/>
         <w:rPr>
           <w:sz w:val="24"/>
           <w:szCs w:val="24"/>
@@ -3606,6 +3651,7 @@
     </w:p>
     <w:p>
       <w:pPr>
+        <w:jc w:val="both"/>
         <w:rPr>
           <w:sz w:val="24"/>
           <w:szCs w:val="24"/>
@@ -3625,14 +3671,16 @@
     </w:p>
     <w:p>
       <w:pPr>
-        <w:rPr>
-          <w:sz w:val="24"/>
-          <w:szCs w:val="24"/>
-        </w:rPr>
-      </w:pPr>
-    </w:p>
-    <w:p>
-      <w:pPr>
+        <w:jc w:val="both"/>
+        <w:rPr>
+          <w:sz w:val="24"/>
+          <w:szCs w:val="24"/>
+        </w:rPr>
+      </w:pPr>
+    </w:p>
+    <w:p>
+      <w:pPr>
+        <w:jc w:val="both"/>
         <w:rPr>
           <w:b/>
           <w:sz w:val="24"/>
@@ -3640,8 +3688,10 @@
         </w:rPr>
       </w:pPr>
     </w:p>
-    <w:p>
-      <w:pPr>
+    <w:bookmarkEnd w:id="0"/>
+    <w:p>
+      <w:pPr>
+        <w:jc w:val="both"/>
         <w:rPr>
           <w:sz w:val="20"/>
           <w:szCs w:val="20"/>
@@ -3938,6 +3988,7 @@
     <w:lsdException w:name="HTML Sample" w:semiHidden="1" w:unhideWhenUsed="1"/>
     <w:lsdException w:name="HTML Typewriter" w:semiHidden="1" w:unhideWhenUsed="1"/>
     <w:lsdException w:name="HTML Variable" w:semiHidden="1" w:unhideWhenUsed="1"/>
+    <w:lsdException w:name="Normal Table" w:semiHidden="1" w:unhideWhenUsed="1"/>
     <w:lsdException w:name="annotation subject" w:semiHidden="1" w:unhideWhenUsed="1"/>
     <w:lsdException w:name="No List" w:semiHidden="1" w:unhideWhenUsed="1"/>
     <w:lsdException w:name="Outline List 1" w:semiHidden="1" w:unhideWhenUsed="1"/>
@@ -3984,8 +4035,10 @@
     <w:lsdException w:name="Table Subtle 2" w:semiHidden="1" w:unhideWhenUsed="1"/>
     <w:lsdException w:name="Table Web 1" w:semiHidden="1" w:unhideWhenUsed="1"/>
     <w:lsdException w:name="Table Web 2" w:semiHidden="1" w:unhideWhenUsed="1"/>
+    <w:lsdException w:name="Table Web 3" w:semiHidden="1" w:unhideWhenUsed="1"/>
     <w:lsdException w:name="Balloon Text" w:semiHidden="1" w:unhideWhenUsed="1"/>
     <w:lsdException w:name="Table Grid" w:uiPriority="39"/>
+    <w:lsdException w:name="Table Theme" w:semiHidden="1" w:unhideWhenUsed="1"/>
     <w:lsdException w:name="Placeholder Text" w:semiHidden="1"/>
     <w:lsdException w:name="No Spacing" w:uiPriority="1" w:qFormat="1"/>
     <w:lsdException w:name="Light Shading" w:uiPriority="60"/>
@@ -4277,6 +4330,7 @@
   <w:style w:type="character" w:default="1" w:styleId="DefaultParagraphFont">
     <w:name w:val="Default Paragraph Font"/>
     <w:uiPriority w:val="1"/>
+    <w:semiHidden/>
     <w:unhideWhenUsed/>
   </w:style>
   <w:style w:type="table" w:default="1" w:styleId="TableNormal">
@@ -4749,7 +4803,7 @@
 </file>
 
 <file path=customXml/itemProps1.xml><?xml version="1.0" encoding="utf-8"?>
-<ds:datastoreItem xmlns:ds="http://schemas.openxmlformats.org/officeDocument/2006/customXml" ds:itemID="{95666C26-F160-44DD-BD68-74EDDE6E9B31}">
+<ds:datastoreItem xmlns:ds="http://schemas.openxmlformats.org/officeDocument/2006/customXml" ds:itemID="{B3991B94-DB5D-48DC-998B-28C5E2FB0966}">
   <ds:schemaRefs>
     <ds:schemaRef ds:uri="http://schemas.openxmlformats.org/officeDocument/2006/bibliography"/>
   </ds:schemaRefs>

</xml_diff>